<commit_message>
A bit of this and that
</commit_message>
<xml_diff>
--- a/Docs/Требования/FR/FR-SWR-1-11-3.docx
+++ b/Docs/Требования/FR/FR-SWR-1-11-3.docx
@@ -1,14 +1,13 @@
 
 <file path=word/document.xml><?xml version="1.0" encoding="utf-8"?>
-<w:document xmlns:wpc="http://schemas.microsoft.com/office/word/2010/wordprocessingCanvas" xmlns:mc="http://schemas.openxmlformats.org/markup-compatibility/2006" xmlns:o="urn:schemas-microsoft-com:office:office" xmlns:r="http://schemas.openxmlformats.org/officeDocument/2006/relationships" xmlns:m="http://schemas.openxmlformats.org/officeDocument/2006/math" xmlns:v="urn:schemas-microsoft-com:vml" xmlns:wp14="http://schemas.microsoft.com/office/word/2010/wordprocessingDrawing" xmlns:wp="http://schemas.openxmlformats.org/drawingml/2006/wordprocessingDrawing" xmlns:w="http://schemas.openxmlformats.org/wordprocessingml/2006/main" xmlns:w14="http://schemas.microsoft.com/office/word/2010/wordml" xmlns:w10="urn:schemas-microsoft-com:office:word" xmlns:w15="http://schemas.microsoft.com/office/word/2012/wordml" xmlns:wpg="http://schemas.microsoft.com/office/word/2010/wordprocessingGroup" xmlns:wpi="http://schemas.microsoft.com/office/word/2010/wordprocessingInk" xmlns:wne="http://schemas.microsoft.com/office/word/2006/wordml" xmlns:wps="http://schemas.microsoft.com/office/word/2010/wordprocessingShape" xmlns:wpsCustomData="http://www.wps.cn/officeDocument/2013/wpsCustomData" mc:Ignorable="w14 w15 wp14">
+<w:document xmlns:wpc="http://schemas.microsoft.com/office/word/2010/wordprocessingCanvas" xmlns:cx="http://schemas.microsoft.com/office/drawing/2014/chartex" xmlns:cx1="http://schemas.microsoft.com/office/drawing/2015/9/8/chartex" xmlns:cx2="http://schemas.microsoft.com/office/drawing/2015/10/21/chartex" xmlns:cx3="http://schemas.microsoft.com/office/drawing/2016/5/9/chartex" xmlns:cx4="http://schemas.microsoft.com/office/drawing/2016/5/10/chartex" xmlns:cx5="http://schemas.microsoft.com/office/drawing/2016/5/11/chartex" xmlns:cx6="http://schemas.microsoft.com/office/drawing/2016/5/12/chartex" xmlns:cx7="http://schemas.microsoft.com/office/drawing/2016/5/13/chartex" xmlns:cx8="http://schemas.microsoft.com/office/drawing/2016/5/14/chartex" xmlns:mc="http://schemas.openxmlformats.org/markup-compatibility/2006" xmlns:aink="http://schemas.microsoft.com/office/drawing/2016/ink" xmlns:am3d="http://schemas.microsoft.com/office/drawing/2017/model3d" xmlns:o="urn:schemas-microsoft-com:office:office" xmlns:oel="http://schemas.microsoft.com/office/2019/extlst" xmlns:r="http://schemas.openxmlformats.org/officeDocument/2006/relationships" xmlns:m="http://schemas.openxmlformats.org/officeDocument/2006/math" xmlns:v="urn:schemas-microsoft-com:vml" xmlns:wp14="http://schemas.microsoft.com/office/word/2010/wordprocessingDrawing" xmlns:wp="http://schemas.openxmlformats.org/drawingml/2006/wordprocessingDrawing" xmlns:w10="urn:schemas-microsoft-com:office:word" xmlns:w="http://schemas.openxmlformats.org/wordprocessingml/2006/main" xmlns:w14="http://schemas.microsoft.com/office/word/2010/wordml" xmlns:w15="http://schemas.microsoft.com/office/word/2012/wordml" xmlns:w16cex="http://schemas.microsoft.com/office/word/2018/wordml/cex" xmlns:w16cid="http://schemas.microsoft.com/office/word/2016/wordml/cid" xmlns:w16="http://schemas.microsoft.com/office/word/2018/wordml" xmlns:w16du="http://schemas.microsoft.com/office/word/2023/wordml/word16du" xmlns:w16sdtdh="http://schemas.microsoft.com/office/word/2020/wordml/sdtdatahash" xmlns:w16se="http://schemas.microsoft.com/office/word/2015/wordml/symex" xmlns:wpg="http://schemas.microsoft.com/office/word/2010/wordprocessingGroup" xmlns:wpi="http://schemas.microsoft.com/office/word/2010/wordprocessingInk" xmlns:wne="http://schemas.microsoft.com/office/word/2006/wordml" xmlns:wps="http://schemas.microsoft.com/office/word/2010/wordprocessingShape" mc:Ignorable="w14 w15 w16se w16cid w16 w16cex w16sdtdh w16du wp14">
   <w:body>
     <w:p>
       <w:pPr>
         <w:rPr>
-          <w:rFonts w:hint="default" w:ascii="Times New Roman" w:hAnsi="Times New Roman" w:cs="Times New Roman"/>
-          <w:sz w:val="28"/>
-          <w:szCs w:val="28"/>
-          <w:lang w:val="ru-RU"/>
+          <w:rFonts w:ascii="Times New Roman" w:hAnsi="Times New Roman" w:cs="Times New Roman"/>
+          <w:sz w:val="28"/>
+          <w:szCs w:val="28"/>
         </w:rPr>
       </w:pPr>
       <w:r>
@@ -51,19 +50,8 @@
           <w:sz w:val="28"/>
           <w:szCs w:val="28"/>
         </w:rPr>
-        <w:t>-1-11-</w:t>
-      </w:r>
-      <w:r>
-        <w:rPr>
-          <w:rFonts w:hint="default" w:ascii="Times New Roman" w:hAnsi="Times New Roman" w:cs="Times New Roman"/>
-          <w:sz w:val="28"/>
-          <w:szCs w:val="28"/>
-          <w:lang w:val="ru-RU"/>
-        </w:rPr>
-        <w:t>3</w:t>
-      </w:r>
-      <w:bookmarkStart w:id="0" w:name="_GoBack"/>
-      <w:bookmarkEnd w:id="0"/>
+        <w:t>-1-11-3</w:t>
+      </w:r>
     </w:p>
     <w:p>
       <w:pPr>
@@ -130,24 +118,7 @@
           <w:sz w:val="28"/>
           <w:szCs w:val="28"/>
         </w:rPr>
-        <w:t>Дата последней редакции: 0</w:t>
-      </w:r>
-      <w:r>
-        <w:rPr>
-          <w:rFonts w:hint="default" w:ascii="Times New Roman" w:hAnsi="Times New Roman" w:cs="Times New Roman"/>
-          <w:sz w:val="28"/>
-          <w:szCs w:val="28"/>
-          <w:lang w:val="ru-RU"/>
-        </w:rPr>
-        <w:t>5</w:t>
-      </w:r>
-      <w:r>
-        <w:rPr>
-          <w:rFonts w:ascii="Times New Roman" w:hAnsi="Times New Roman" w:cs="Times New Roman"/>
-          <w:sz w:val="28"/>
-          <w:szCs w:val="28"/>
-        </w:rPr>
-        <w:t>.11.2024</w:t>
+        <w:t>Дата последней редакции: 05.11.2024</w:t>
       </w:r>
     </w:p>
     <w:p>
@@ -202,7 +173,23 @@
           <w:sz w:val="28"/>
           <w:szCs w:val="28"/>
         </w:rPr>
-        <w:t>Характеристики окна:</w:t>
+        <w:t>Характеристики окна</w:t>
+      </w:r>
+      <w:r>
+        <w:rPr>
+          <w:rFonts w:ascii="Times New Roman" w:hAnsi="Times New Roman" w:cs="Times New Roman"/>
+          <w:sz w:val="28"/>
+          <w:szCs w:val="28"/>
+        </w:rPr>
+        <w:t xml:space="preserve"> «награды»</w:t>
+      </w:r>
+      <w:r>
+        <w:rPr>
+          <w:rFonts w:ascii="Times New Roman" w:hAnsi="Times New Roman" w:cs="Times New Roman"/>
+          <w:sz w:val="28"/>
+          <w:szCs w:val="28"/>
+        </w:rPr>
+        <w:t>:</w:t>
       </w:r>
     </w:p>
     <w:p>
@@ -228,6 +215,94 @@
           <w:sz w:val="28"/>
           <w:szCs w:val="28"/>
         </w:rPr>
+        <w:t xml:space="preserve">Название переменной – </w:t>
+      </w:r>
+      <w:r>
+        <w:rPr>
+          <w:rFonts w:ascii="Times New Roman" w:hAnsi="Times New Roman" w:cs="Times New Roman"/>
+          <w:sz w:val="28"/>
+          <w:szCs w:val="28"/>
+        </w:rPr>
+        <w:t>“</w:t>
+      </w:r>
+      <w:r>
+        <w:rPr>
+          <w:rFonts w:ascii="Times New Roman" w:hAnsi="Times New Roman" w:cs="Times New Roman"/>
+          <w:sz w:val="28"/>
+          <w:szCs w:val="28"/>
+          <w:lang w:val="en-US"/>
+        </w:rPr>
+        <w:t>dialog</w:t>
+      </w:r>
+      <w:r>
+        <w:rPr>
+          <w:rFonts w:ascii="Times New Roman" w:hAnsi="Times New Roman" w:cs="Times New Roman"/>
+          <w:sz w:val="28"/>
+          <w:szCs w:val="28"/>
+        </w:rPr>
+        <w:t>”</w:t>
+      </w:r>
+      <w:r>
+        <w:rPr>
+          <w:rFonts w:ascii="Times New Roman" w:hAnsi="Times New Roman" w:cs="Times New Roman"/>
+          <w:sz w:val="28"/>
+          <w:szCs w:val="28"/>
+        </w:rPr>
+        <w:t xml:space="preserve"> (находится внутри метода </w:t>
+      </w:r>
+      <w:proofErr w:type="spellStart"/>
+      <w:proofErr w:type="gramStart"/>
+      <w:r>
+        <w:rPr>
+          <w:rFonts w:ascii="Times New Roman" w:hAnsi="Times New Roman" w:cs="Times New Roman"/>
+          <w:sz w:val="28"/>
+          <w:szCs w:val="28"/>
+          <w:lang w:val="en-US"/>
+        </w:rPr>
+        <w:t>openUpgradesErrorWindow</w:t>
+      </w:r>
+      <w:proofErr w:type="spellEnd"/>
+      <w:r>
+        <w:rPr>
+          <w:rFonts w:ascii="Times New Roman" w:hAnsi="Times New Roman" w:cs="Times New Roman"/>
+          <w:sz w:val="28"/>
+          <w:szCs w:val="28"/>
+        </w:rPr>
+        <w:t>(</w:t>
+      </w:r>
+      <w:proofErr w:type="gramEnd"/>
+      <w:r>
+        <w:rPr>
+          <w:rFonts w:ascii="Times New Roman" w:hAnsi="Times New Roman" w:cs="Times New Roman"/>
+          <w:sz w:val="28"/>
+          <w:szCs w:val="28"/>
+        </w:rPr>
+        <w:t>))</w:t>
+      </w:r>
+    </w:p>
+    <w:p>
+      <w:pPr>
+        <w:numPr>
+          <w:ilvl w:val="0"/>
+          <w:numId w:val="1"/>
+        </w:numPr>
+        <w:tabs>
+          <w:tab w:val="clear" w:pos="1260"/>
+        </w:tabs>
+        <w:spacing w:before="240"/>
+        <w:contextualSpacing/>
+        <w:rPr>
+          <w:rFonts w:ascii="Times New Roman" w:hAnsi="Times New Roman" w:cs="Times New Roman"/>
+          <w:sz w:val="28"/>
+          <w:szCs w:val="28"/>
+        </w:rPr>
+      </w:pPr>
+      <w:r>
+        <w:rPr>
+          <w:rFonts w:ascii="Times New Roman" w:hAnsi="Times New Roman" w:cs="Times New Roman"/>
+          <w:sz w:val="28"/>
+          <w:szCs w:val="28"/>
+        </w:rPr>
         <w:t xml:space="preserve">Цвет заливки: </w:t>
       </w:r>
       <w:r>
@@ -236,16 +311,10 @@
           <w:sz w:val="28"/>
           <w:szCs w:val="28"/>
         </w:rPr>
-        <w:br w:type="textWrapping"/>
-      </w:r>
-      <w:r>
-        <w:rPr>
-          <w:rFonts w:ascii="Times New Roman" w:hAnsi="Times New Roman" w:cs="Times New Roman"/>
-          <w:sz w:val="28"/>
-          <w:szCs w:val="28"/>
-        </w:rPr>
+        <w:br/>
         <w:t>- файл «</w:t>
       </w:r>
+      <w:proofErr w:type="spellStart"/>
       <w:r>
         <w:rPr>
           <w:rFonts w:ascii="Times New Roman" w:hAnsi="Times New Roman"/>
@@ -255,6 +324,7 @@
         </w:rPr>
         <w:t>upgradesError</w:t>
       </w:r>
+      <w:proofErr w:type="spellEnd"/>
       <w:r>
         <w:rPr>
           <w:rFonts w:ascii="Times New Roman" w:hAnsi="Times New Roman"/>
@@ -263,6 +333,7 @@
         </w:rPr>
         <w:t>.</w:t>
       </w:r>
+      <w:proofErr w:type="spellStart"/>
       <w:r>
         <w:rPr>
           <w:rFonts w:ascii="Times New Roman" w:hAnsi="Times New Roman"/>
@@ -272,6 +343,7 @@
         </w:rPr>
         <w:t>png</w:t>
       </w:r>
+      <w:proofErr w:type="spellEnd"/>
       <w:r>
         <w:rPr>
           <w:rFonts w:ascii="Times New Roman" w:hAnsi="Times New Roman" w:cs="Times New Roman"/>
@@ -282,7 +354,7 @@
       </w:r>
       <w:r>
         <w:rPr>
-          <w:rFonts w:hint="eastAsia" w:ascii="SimSun" w:hAnsi="SimSun" w:eastAsia="SimSun" w:cs="SimSun"/>
+          <w:rFonts w:ascii="SimSun" w:eastAsia="SimSun" w:hAnsi="SimSun" w:cs="SimSun" w:hint="eastAsia"/>
           <w:sz w:val="28"/>
           <w:szCs w:val="28"/>
         </w:rPr>
@@ -296,75 +368,12 @@
         </w:rPr>
         <w:t xml:space="preserve"> для системного окна «недостаточно очков»;</w:t>
       </w:r>
-      <w:r>
-        <w:rPr>
-          <w:rFonts w:ascii="Times New Roman" w:hAnsi="Times New Roman" w:cs="Times New Roman"/>
-          <w:sz w:val="28"/>
-          <w:szCs w:val="28"/>
-        </w:rPr>
-        <w:br w:type="textWrapping"/>
-      </w:r>
-      <w:r>
-        <w:rPr>
-          <w:rFonts w:ascii="Times New Roman" w:hAnsi="Times New Roman" w:cs="Times New Roman"/>
-          <w:sz w:val="28"/>
-          <w:szCs w:val="28"/>
-        </w:rPr>
-        <w:t>- файл «</w:t>
-      </w:r>
-      <w:r>
-        <w:rPr>
-          <w:rFonts w:ascii="Times New Roman" w:hAnsi="Times New Roman"/>
-          <w:sz w:val="28"/>
-          <w:szCs w:val="28"/>
-          <w:lang w:val="en-US"/>
-        </w:rPr>
-        <w:t>awardsError</w:t>
-      </w:r>
-      <w:r>
-        <w:rPr>
-          <w:rFonts w:ascii="Times New Roman" w:hAnsi="Times New Roman"/>
-          <w:sz w:val="28"/>
-          <w:szCs w:val="28"/>
-        </w:rPr>
-        <w:t>.</w:t>
-      </w:r>
-      <w:r>
-        <w:rPr>
-          <w:rFonts w:ascii="Times New Roman" w:hAnsi="Times New Roman"/>
-          <w:sz w:val="28"/>
-          <w:szCs w:val="28"/>
-          <w:lang w:val="en-US"/>
-        </w:rPr>
-        <w:t>png</w:t>
-      </w:r>
-      <w:r>
-        <w:rPr>
-          <w:rFonts w:ascii="Times New Roman" w:hAnsi="Times New Roman" w:cs="Times New Roman"/>
-          <w:sz w:val="28"/>
-          <w:szCs w:val="28"/>
-        </w:rPr>
-        <w:t>»</w:t>
-      </w:r>
-      <w:r>
-        <w:rPr>
-          <w:rFonts w:hint="eastAsia" w:ascii="SimSun" w:hAnsi="SimSun" w:eastAsia="SimSun" w:cs="SimSun"/>
-          <w:sz w:val="28"/>
-          <w:szCs w:val="28"/>
-        </w:rPr>
-        <w:t>－</w:t>
-      </w:r>
-      <w:r>
-        <w:rPr>
-          <w:rFonts w:ascii="Times New Roman" w:hAnsi="Times New Roman" w:cs="Times New Roman"/>
-          <w:sz w:val="28"/>
-          <w:szCs w:val="28"/>
-        </w:rPr>
-        <w:t xml:space="preserve"> для системного окна «недостаточно опыта»;</w:t>
-      </w:r>
-    </w:p>
-    <w:p>
-      <w:pPr>
+    </w:p>
+    <w:p>
+      <w:pPr>
+        <w:tabs>
+          <w:tab w:val="left" w:pos="1260"/>
+        </w:tabs>
         <w:spacing w:before="240"/>
         <w:ind w:left="840"/>
         <w:contextualSpacing/>
@@ -380,6 +389,221 @@
           <w:sz w:val="28"/>
           <w:szCs w:val="28"/>
         </w:rPr>
+        <w:t>Характеристики окна «улучшения»:</w:t>
+      </w:r>
+    </w:p>
+    <w:p>
+      <w:pPr>
+        <w:numPr>
+          <w:ilvl w:val="0"/>
+          <w:numId w:val="1"/>
+        </w:numPr>
+        <w:tabs>
+          <w:tab w:val="clear" w:pos="1260"/>
+        </w:tabs>
+        <w:spacing w:before="240"/>
+        <w:contextualSpacing/>
+        <w:rPr>
+          <w:rFonts w:ascii="Times New Roman" w:hAnsi="Times New Roman" w:cs="Times New Roman"/>
+          <w:sz w:val="28"/>
+          <w:szCs w:val="28"/>
+        </w:rPr>
+      </w:pPr>
+      <w:r>
+        <w:rPr>
+          <w:rFonts w:ascii="Times New Roman" w:hAnsi="Times New Roman" w:cs="Times New Roman"/>
+          <w:sz w:val="28"/>
+          <w:szCs w:val="28"/>
+        </w:rPr>
+        <w:t xml:space="preserve">Название переменной – </w:t>
+      </w:r>
+      <w:r>
+        <w:rPr>
+          <w:rFonts w:ascii="Times New Roman" w:hAnsi="Times New Roman" w:cs="Times New Roman"/>
+          <w:sz w:val="28"/>
+          <w:szCs w:val="28"/>
+        </w:rPr>
+        <w:t>“</w:t>
+      </w:r>
+      <w:r>
+        <w:rPr>
+          <w:rFonts w:ascii="Times New Roman" w:hAnsi="Times New Roman" w:cs="Times New Roman"/>
+          <w:sz w:val="28"/>
+          <w:szCs w:val="28"/>
+          <w:lang w:val="en-US"/>
+        </w:rPr>
+        <w:t>dialog</w:t>
+      </w:r>
+      <w:r>
+        <w:rPr>
+          <w:rFonts w:ascii="Times New Roman" w:hAnsi="Times New Roman" w:cs="Times New Roman"/>
+          <w:sz w:val="28"/>
+          <w:szCs w:val="28"/>
+        </w:rPr>
+        <w:t>”</w:t>
+      </w:r>
+      <w:r>
+        <w:rPr>
+          <w:rFonts w:ascii="Times New Roman" w:hAnsi="Times New Roman" w:cs="Times New Roman"/>
+          <w:sz w:val="28"/>
+          <w:szCs w:val="28"/>
+        </w:rPr>
+        <w:t xml:space="preserve"> (находится внутри метода </w:t>
+      </w:r>
+      <w:proofErr w:type="spellStart"/>
+      <w:proofErr w:type="gramStart"/>
+      <w:r>
+        <w:rPr>
+          <w:rFonts w:ascii="Times New Roman" w:hAnsi="Times New Roman" w:cs="Times New Roman"/>
+          <w:sz w:val="28"/>
+          <w:szCs w:val="28"/>
+          <w:lang w:val="en-US"/>
+        </w:rPr>
+        <w:t>open</w:t>
+      </w:r>
+      <w:r>
+        <w:rPr>
+          <w:rFonts w:ascii="Times New Roman" w:hAnsi="Times New Roman" w:cs="Times New Roman"/>
+          <w:sz w:val="28"/>
+          <w:szCs w:val="28"/>
+          <w:lang w:val="en-US"/>
+        </w:rPr>
+        <w:t>Awards</w:t>
+      </w:r>
+      <w:r>
+        <w:rPr>
+          <w:rFonts w:ascii="Times New Roman" w:hAnsi="Times New Roman" w:cs="Times New Roman"/>
+          <w:sz w:val="28"/>
+          <w:szCs w:val="28"/>
+          <w:lang w:val="en-US"/>
+        </w:rPr>
+        <w:t>ErrorWindow</w:t>
+      </w:r>
+      <w:proofErr w:type="spellEnd"/>
+      <w:r>
+        <w:rPr>
+          <w:rFonts w:ascii="Times New Roman" w:hAnsi="Times New Roman" w:cs="Times New Roman"/>
+          <w:sz w:val="28"/>
+          <w:szCs w:val="28"/>
+        </w:rPr>
+        <w:t>(</w:t>
+      </w:r>
+      <w:proofErr w:type="gramEnd"/>
+      <w:r>
+        <w:rPr>
+          <w:rFonts w:ascii="Times New Roman" w:hAnsi="Times New Roman" w:cs="Times New Roman"/>
+          <w:sz w:val="28"/>
+          <w:szCs w:val="28"/>
+        </w:rPr>
+        <w:t>))</w:t>
+      </w:r>
+    </w:p>
+    <w:p>
+      <w:pPr>
+        <w:numPr>
+          <w:ilvl w:val="0"/>
+          <w:numId w:val="1"/>
+        </w:numPr>
+        <w:tabs>
+          <w:tab w:val="clear" w:pos="1260"/>
+        </w:tabs>
+        <w:spacing w:before="240"/>
+        <w:contextualSpacing/>
+        <w:rPr>
+          <w:rFonts w:ascii="Times New Roman" w:hAnsi="Times New Roman" w:cs="Times New Roman"/>
+          <w:sz w:val="28"/>
+          <w:szCs w:val="28"/>
+        </w:rPr>
+      </w:pPr>
+      <w:r>
+        <w:rPr>
+          <w:rFonts w:ascii="Times New Roman" w:hAnsi="Times New Roman" w:cs="Times New Roman"/>
+          <w:sz w:val="28"/>
+          <w:szCs w:val="28"/>
+        </w:rPr>
+        <w:t>Цвет заливки:</w:t>
+      </w:r>
+      <w:r>
+        <w:rPr>
+          <w:rFonts w:ascii="Times New Roman" w:hAnsi="Times New Roman" w:cs="Times New Roman"/>
+          <w:sz w:val="28"/>
+          <w:szCs w:val="28"/>
+        </w:rPr>
+        <w:br/>
+        <w:t>- файл «</w:t>
+      </w:r>
+      <w:proofErr w:type="spellStart"/>
+      <w:r>
+        <w:rPr>
+          <w:rFonts w:ascii="Times New Roman" w:hAnsi="Times New Roman"/>
+          <w:sz w:val="28"/>
+          <w:szCs w:val="28"/>
+          <w:lang w:val="en-US"/>
+        </w:rPr>
+        <w:t>awardsError</w:t>
+      </w:r>
+      <w:proofErr w:type="spellEnd"/>
+      <w:r>
+        <w:rPr>
+          <w:rFonts w:ascii="Times New Roman" w:hAnsi="Times New Roman"/>
+          <w:sz w:val="28"/>
+          <w:szCs w:val="28"/>
+        </w:rPr>
+        <w:t>.</w:t>
+      </w:r>
+      <w:proofErr w:type="spellStart"/>
+      <w:r>
+        <w:rPr>
+          <w:rFonts w:ascii="Times New Roman" w:hAnsi="Times New Roman"/>
+          <w:sz w:val="28"/>
+          <w:szCs w:val="28"/>
+          <w:lang w:val="en-US"/>
+        </w:rPr>
+        <w:t>png</w:t>
+      </w:r>
+      <w:proofErr w:type="spellEnd"/>
+      <w:r>
+        <w:rPr>
+          <w:rFonts w:ascii="Times New Roman" w:hAnsi="Times New Roman" w:cs="Times New Roman"/>
+          <w:sz w:val="28"/>
+          <w:szCs w:val="28"/>
+        </w:rPr>
+        <w:t>»</w:t>
+      </w:r>
+      <w:r>
+        <w:rPr>
+          <w:rFonts w:ascii="SimSun" w:eastAsia="SimSun" w:hAnsi="SimSun" w:cs="SimSun" w:hint="eastAsia"/>
+          <w:sz w:val="28"/>
+          <w:szCs w:val="28"/>
+        </w:rPr>
+        <w:t xml:space="preserve"> －</w:t>
+      </w:r>
+      <w:r>
+        <w:rPr>
+          <w:rFonts w:ascii="Times New Roman" w:hAnsi="Times New Roman" w:cs="Times New Roman"/>
+          <w:sz w:val="28"/>
+          <w:szCs w:val="28"/>
+        </w:rPr>
+        <w:t xml:space="preserve"> для системного окна «недостаточно опыта»;</w:t>
+      </w:r>
+    </w:p>
+    <w:p>
+      <w:pPr>
+        <w:spacing w:before="240"/>
+        <w:ind w:left="840"/>
+        <w:contextualSpacing/>
+        <w:rPr>
+          <w:rFonts w:ascii="Times New Roman" w:hAnsi="Times New Roman" w:cs="Times New Roman"/>
+          <w:sz w:val="28"/>
+          <w:szCs w:val="28"/>
+        </w:rPr>
+      </w:pPr>
+      <w:r>
+        <w:rPr>
+          <w:rFonts w:ascii="Times New Roman" w:hAnsi="Times New Roman" w:cs="Times New Roman"/>
+          <w:sz w:val="28"/>
+          <w:szCs w:val="28"/>
+        </w:rPr>
         <w:t xml:space="preserve">Характеристики кнопки «закрыть» описаны в отдельном файле </w:t>
       </w:r>
       <w:r>
@@ -414,24 +638,7 @@
           <w:sz w:val="28"/>
           <w:szCs w:val="28"/>
         </w:rPr>
-        <w:t>-1-10-</w:t>
-      </w:r>
-      <w:r>
-        <w:rPr>
-          <w:rFonts w:hint="default" w:ascii="Times New Roman" w:hAnsi="Times New Roman" w:cs="Times New Roman"/>
-          <w:sz w:val="28"/>
-          <w:szCs w:val="28"/>
-          <w:lang w:val="ru-RU"/>
-        </w:rPr>
-        <w:t>3</w:t>
-      </w:r>
-      <w:r>
-        <w:rPr>
-          <w:rFonts w:ascii="Times New Roman" w:hAnsi="Times New Roman" w:cs="Times New Roman"/>
-          <w:sz w:val="28"/>
-          <w:szCs w:val="28"/>
-        </w:rPr>
-        <w:t>.</w:t>
+        <w:t>-1-10-3.</w:t>
       </w:r>
     </w:p>
     <w:p>
@@ -458,16 +665,16 @@
     <w:sectPr>
       <w:pgSz w:w="11906" w:h="16838"/>
       <w:pgMar w:top="1134" w:right="850" w:bottom="1134" w:left="1701" w:header="708" w:footer="708" w:gutter="0"/>
-      <w:cols w:space="708" w:num="1"/>
-      <w:docGrid w:linePitch="360" w:charSpace="0"/>
+      <w:cols w:space="708"/>
+      <w:docGrid w:linePitch="360"/>
     </w:sectPr>
   </w:body>
 </w:document>
 </file>
 
 <file path=word/endnotes.xml><?xml version="1.0" encoding="utf-8"?>
-<w:endnotes xmlns:wpc="http://schemas.microsoft.com/office/word/2010/wordprocessingCanvas" xmlns:mc="http://schemas.openxmlformats.org/markup-compatibility/2006" xmlns:o="urn:schemas-microsoft-com:office:office" xmlns:r="http://schemas.openxmlformats.org/officeDocument/2006/relationships" xmlns:m="http://schemas.openxmlformats.org/officeDocument/2006/math" xmlns:v="urn:schemas-microsoft-com:vml" xmlns:wp14="http://schemas.microsoft.com/office/word/2010/wordprocessingDrawing" xmlns:wp="http://schemas.openxmlformats.org/drawingml/2006/wordprocessingDrawing" xmlns:w="http://schemas.openxmlformats.org/wordprocessingml/2006/main" xmlns:w14="http://schemas.microsoft.com/office/word/2010/wordml" xmlns:w15="http://schemas.microsoft.com/office/word/2012/wordml" xmlns:w10="urn:schemas-microsoft-com:office:word" xmlns:wpg="http://schemas.microsoft.com/office/word/2010/wordprocessingGroup" xmlns:wpi="http://schemas.microsoft.com/office/word/2010/wordprocessingInk" xmlns:wne="http://schemas.microsoft.com/office/word/2006/wordml" xmlns:wps="http://schemas.microsoft.com/office/word/2010/wordprocessingShape" xmlns:wpsCustomData="http://www.wps.cn/officeDocument/2013/wpsCustomData" mc:Ignorable="w14 w15 wp14">
-  <w:endnote w:type="separator" w:id="0">
+<w:endnotes xmlns:wpc="http://schemas.microsoft.com/office/word/2010/wordprocessingCanvas" xmlns:cx="http://schemas.microsoft.com/office/drawing/2014/chartex" xmlns:cx1="http://schemas.microsoft.com/office/drawing/2015/9/8/chartex" xmlns:cx2="http://schemas.microsoft.com/office/drawing/2015/10/21/chartex" xmlns:cx3="http://schemas.microsoft.com/office/drawing/2016/5/9/chartex" xmlns:cx4="http://schemas.microsoft.com/office/drawing/2016/5/10/chartex" xmlns:cx5="http://schemas.microsoft.com/office/drawing/2016/5/11/chartex" xmlns:cx6="http://schemas.microsoft.com/office/drawing/2016/5/12/chartex" xmlns:cx7="http://schemas.microsoft.com/office/drawing/2016/5/13/chartex" xmlns:cx8="http://schemas.microsoft.com/office/drawing/2016/5/14/chartex" xmlns:mc="http://schemas.openxmlformats.org/markup-compatibility/2006" xmlns:aink="http://schemas.microsoft.com/office/drawing/2016/ink" xmlns:am3d="http://schemas.microsoft.com/office/drawing/2017/model3d" xmlns:o="urn:schemas-microsoft-com:office:office" xmlns:oel="http://schemas.microsoft.com/office/2019/extlst" xmlns:r="http://schemas.openxmlformats.org/officeDocument/2006/relationships" xmlns:m="http://schemas.openxmlformats.org/officeDocument/2006/math" xmlns:v="urn:schemas-microsoft-com:vml" xmlns:wp14="http://schemas.microsoft.com/office/word/2010/wordprocessingDrawing" xmlns:wp="http://schemas.openxmlformats.org/drawingml/2006/wordprocessingDrawing" xmlns:w10="urn:schemas-microsoft-com:office:word" xmlns:w="http://schemas.openxmlformats.org/wordprocessingml/2006/main" xmlns:w14="http://schemas.microsoft.com/office/word/2010/wordml" xmlns:w15="http://schemas.microsoft.com/office/word/2012/wordml" xmlns:w16cex="http://schemas.microsoft.com/office/word/2018/wordml/cex" xmlns:w16cid="http://schemas.microsoft.com/office/word/2016/wordml/cid" xmlns:w16="http://schemas.microsoft.com/office/word/2018/wordml" xmlns:w16du="http://schemas.microsoft.com/office/word/2023/wordml/word16du" xmlns:w16sdtdh="http://schemas.microsoft.com/office/word/2020/wordml/sdtdatahash" xmlns:w16se="http://schemas.microsoft.com/office/word/2015/wordml/symex" xmlns:wpg="http://schemas.microsoft.com/office/word/2010/wordprocessingGroup" xmlns:wpi="http://schemas.microsoft.com/office/word/2010/wordprocessingInk" xmlns:wne="http://schemas.microsoft.com/office/word/2006/wordml" xmlns:wps="http://schemas.microsoft.com/office/word/2010/wordprocessingShape" mc:Ignorable="w14 w15 w16se w16cid w16 w16cex w16sdtdh w16du wp14">
+  <w:endnote w:type="separator" w:id="-1">
     <w:p>
       <w:pPr>
         <w:spacing w:line="240" w:lineRule="auto"/>
@@ -477,7 +684,7 @@
       </w:r>
     </w:p>
   </w:endnote>
-  <w:endnote w:type="continuationSeparator" w:id="1">
+  <w:endnote w:type="continuationSeparator" w:id="0">
     <w:p>
       <w:pPr>
         <w:spacing w:line="240" w:lineRule="auto"/>
@@ -491,21 +698,21 @@
 </file>
 
 <file path=word/footnotes.xml><?xml version="1.0" encoding="utf-8"?>
-<w:footnotes xmlns:wpc="http://schemas.microsoft.com/office/word/2010/wordprocessingCanvas" xmlns:mc="http://schemas.openxmlformats.org/markup-compatibility/2006" xmlns:o="urn:schemas-microsoft-com:office:office" xmlns:r="http://schemas.openxmlformats.org/officeDocument/2006/relationships" xmlns:m="http://schemas.openxmlformats.org/officeDocument/2006/math" xmlns:v="urn:schemas-microsoft-com:vml" xmlns:wp14="http://schemas.microsoft.com/office/word/2010/wordprocessingDrawing" xmlns:wp="http://schemas.openxmlformats.org/drawingml/2006/wordprocessingDrawing" xmlns:w="http://schemas.openxmlformats.org/wordprocessingml/2006/main" xmlns:w14="http://schemas.microsoft.com/office/word/2010/wordml" xmlns:w15="http://schemas.microsoft.com/office/word/2012/wordml" xmlns:w10="urn:schemas-microsoft-com:office:word" xmlns:wpg="http://schemas.microsoft.com/office/word/2010/wordprocessingGroup" xmlns:wpi="http://schemas.microsoft.com/office/word/2010/wordprocessingInk" xmlns:wne="http://schemas.microsoft.com/office/word/2006/wordml" xmlns:wps="http://schemas.microsoft.com/office/word/2010/wordprocessingShape" xmlns:wpsCustomData="http://www.wps.cn/officeDocument/2013/wpsCustomData" mc:Ignorable="w14 w15 wp14">
-  <w:footnote w:type="separator" w:id="0">
-    <w:p>
-      <w:pPr>
-        <w:spacing w:before="0" w:after="0" w:line="276" w:lineRule="auto"/>
+<w:footnotes xmlns:wpc="http://schemas.microsoft.com/office/word/2010/wordprocessingCanvas" xmlns:cx="http://schemas.microsoft.com/office/drawing/2014/chartex" xmlns:cx1="http://schemas.microsoft.com/office/drawing/2015/9/8/chartex" xmlns:cx2="http://schemas.microsoft.com/office/drawing/2015/10/21/chartex" xmlns:cx3="http://schemas.microsoft.com/office/drawing/2016/5/9/chartex" xmlns:cx4="http://schemas.microsoft.com/office/drawing/2016/5/10/chartex" xmlns:cx5="http://schemas.microsoft.com/office/drawing/2016/5/11/chartex" xmlns:cx6="http://schemas.microsoft.com/office/drawing/2016/5/12/chartex" xmlns:cx7="http://schemas.microsoft.com/office/drawing/2016/5/13/chartex" xmlns:cx8="http://schemas.microsoft.com/office/drawing/2016/5/14/chartex" xmlns:mc="http://schemas.openxmlformats.org/markup-compatibility/2006" xmlns:aink="http://schemas.microsoft.com/office/drawing/2016/ink" xmlns:am3d="http://schemas.microsoft.com/office/drawing/2017/model3d" xmlns:o="urn:schemas-microsoft-com:office:office" xmlns:oel="http://schemas.microsoft.com/office/2019/extlst" xmlns:r="http://schemas.openxmlformats.org/officeDocument/2006/relationships" xmlns:m="http://schemas.openxmlformats.org/officeDocument/2006/math" xmlns:v="urn:schemas-microsoft-com:vml" xmlns:wp14="http://schemas.microsoft.com/office/word/2010/wordprocessingDrawing" xmlns:wp="http://schemas.openxmlformats.org/drawingml/2006/wordprocessingDrawing" xmlns:w10="urn:schemas-microsoft-com:office:word" xmlns:w="http://schemas.openxmlformats.org/wordprocessingml/2006/main" xmlns:w14="http://schemas.microsoft.com/office/word/2010/wordml" xmlns:w15="http://schemas.microsoft.com/office/word/2012/wordml" xmlns:w16cex="http://schemas.microsoft.com/office/word/2018/wordml/cex" xmlns:w16cid="http://schemas.microsoft.com/office/word/2016/wordml/cid" xmlns:w16="http://schemas.microsoft.com/office/word/2018/wordml" xmlns:w16du="http://schemas.microsoft.com/office/word/2023/wordml/word16du" xmlns:w16sdtdh="http://schemas.microsoft.com/office/word/2020/wordml/sdtdatahash" xmlns:w16se="http://schemas.microsoft.com/office/word/2015/wordml/symex" xmlns:wpg="http://schemas.microsoft.com/office/word/2010/wordprocessingGroup" xmlns:wpi="http://schemas.microsoft.com/office/word/2010/wordprocessingInk" xmlns:wne="http://schemas.microsoft.com/office/word/2006/wordml" xmlns:wps="http://schemas.microsoft.com/office/word/2010/wordprocessingShape" mc:Ignorable="w14 w15 w16se w16cid w16 w16cex w16sdtdh w16du wp14">
+  <w:footnote w:type="separator" w:id="-1">
+    <w:p>
+      <w:pPr>
+        <w:spacing w:after="0"/>
       </w:pPr>
       <w:r>
         <w:separator/>
       </w:r>
     </w:p>
   </w:footnote>
-  <w:footnote w:type="continuationSeparator" w:id="1">
-    <w:p>
-      <w:pPr>
-        <w:spacing w:before="0" w:after="0" w:line="276" w:lineRule="auto"/>
+  <w:footnote w:type="continuationSeparator" w:id="0">
+    <w:p>
+      <w:pPr>
+        <w:spacing w:after="0"/>
       </w:pPr>
       <w:r>
         <w:continuationSeparator/>
@@ -516,12 +723,12 @@
 </file>
 
 <file path=word/numbering.xml><?xml version="1.0" encoding="utf-8"?>
-<w:numbering xmlns:wpc="http://schemas.microsoft.com/office/word/2010/wordprocessingCanvas" xmlns:mc="http://schemas.openxmlformats.org/markup-compatibility/2006" xmlns:o="urn:schemas-microsoft-com:office:office" xmlns:r="http://schemas.openxmlformats.org/officeDocument/2006/relationships" xmlns:m="http://schemas.openxmlformats.org/officeDocument/2006/math" xmlns:v="urn:schemas-microsoft-com:vml" xmlns:wp14="http://schemas.microsoft.com/office/word/2010/wordprocessingDrawing" xmlns:wp="http://schemas.openxmlformats.org/drawingml/2006/wordprocessingDrawing" xmlns:w10="urn:schemas-microsoft-com:office:word" xmlns:w="http://schemas.openxmlformats.org/wordprocessingml/2006/main" xmlns:w14="http://schemas.microsoft.com/office/word/2010/wordml" xmlns:wpg="http://schemas.microsoft.com/office/word/2010/wordprocessingGroup" xmlns:wpi="http://schemas.microsoft.com/office/word/2010/wordprocessingInk" xmlns:wne="http://schemas.microsoft.com/office/word/2006/wordml" xmlns:wps="http://schemas.microsoft.com/office/word/2010/wordprocessingShape" xmlns:wpsCustomData="http://www.wps.cn/officeDocument/2013/wpsCustomData" mc:Ignorable="w14 wp14">
-  <w:abstractNum w:abstractNumId="0">
+<w:numbering xmlns:wpc="http://schemas.microsoft.com/office/word/2010/wordprocessingCanvas" xmlns:cx="http://schemas.microsoft.com/office/drawing/2014/chartex" xmlns:cx1="http://schemas.microsoft.com/office/drawing/2015/9/8/chartex" xmlns:cx2="http://schemas.microsoft.com/office/drawing/2015/10/21/chartex" xmlns:cx3="http://schemas.microsoft.com/office/drawing/2016/5/9/chartex" xmlns:cx4="http://schemas.microsoft.com/office/drawing/2016/5/10/chartex" xmlns:cx5="http://schemas.microsoft.com/office/drawing/2016/5/11/chartex" xmlns:cx6="http://schemas.microsoft.com/office/drawing/2016/5/12/chartex" xmlns:cx7="http://schemas.microsoft.com/office/drawing/2016/5/13/chartex" xmlns:cx8="http://schemas.microsoft.com/office/drawing/2016/5/14/chartex" xmlns:mc="http://schemas.openxmlformats.org/markup-compatibility/2006" xmlns:aink="http://schemas.microsoft.com/office/drawing/2016/ink" xmlns:am3d="http://schemas.microsoft.com/office/drawing/2017/model3d" xmlns:o="urn:schemas-microsoft-com:office:office" xmlns:oel="http://schemas.microsoft.com/office/2019/extlst" xmlns:r="http://schemas.openxmlformats.org/officeDocument/2006/relationships" xmlns:m="http://schemas.openxmlformats.org/officeDocument/2006/math" xmlns:v="urn:schemas-microsoft-com:vml" xmlns:wp14="http://schemas.microsoft.com/office/word/2010/wordprocessingDrawing" xmlns:wp="http://schemas.openxmlformats.org/drawingml/2006/wordprocessingDrawing" xmlns:w10="urn:schemas-microsoft-com:office:word" xmlns:w="http://schemas.openxmlformats.org/wordprocessingml/2006/main" xmlns:w14="http://schemas.microsoft.com/office/word/2010/wordml" xmlns:w15="http://schemas.microsoft.com/office/word/2012/wordml" xmlns:w16cex="http://schemas.microsoft.com/office/word/2018/wordml/cex" xmlns:w16cid="http://schemas.microsoft.com/office/word/2016/wordml/cid" xmlns:w16="http://schemas.microsoft.com/office/word/2018/wordml" xmlns:w16du="http://schemas.microsoft.com/office/word/2023/wordml/word16du" xmlns:w16sdtdh="http://schemas.microsoft.com/office/word/2020/wordml/sdtdatahash" xmlns:w16se="http://schemas.microsoft.com/office/word/2015/wordml/symex" xmlns:wpg="http://schemas.microsoft.com/office/word/2010/wordprocessingGroup" xmlns:wpi="http://schemas.microsoft.com/office/word/2010/wordprocessingInk" xmlns:wne="http://schemas.microsoft.com/office/word/2006/wordml" xmlns:wps="http://schemas.microsoft.com/office/word/2010/wordprocessingShape" mc:Ignorable="w14 w15 w16se w16cid w16 w16cex w16sdtdh w16du wp14">
+  <w:abstractNum w:abstractNumId="0" w15:restartNumberingAfterBreak="0">
     <w:nsid w:val="E988DF34"/>
     <w:multiLevelType w:val="multilevel"/>
     <w:tmpl w:val="E988DF34"/>
-    <w:lvl w:ilvl="0" w:tentative="0">
+    <w:lvl w:ilvl="0">
       <w:start w:val="1"/>
       <w:numFmt w:val="bullet"/>
       <w:lvlText w:val=""/>
@@ -533,10 +740,10 @@
         <w:ind w:left="1260" w:hanging="420"/>
       </w:pPr>
       <w:rPr>
-        <w:rFonts w:hint="default" w:ascii="Wingdings" w:hAnsi="Wingdings"/>
+        <w:rFonts w:ascii="Wingdings" w:hAnsi="Wingdings" w:hint="default"/>
       </w:rPr>
     </w:lvl>
-    <w:lvl w:ilvl="1" w:tentative="0">
+    <w:lvl w:ilvl="1">
       <w:start w:val="1"/>
       <w:numFmt w:val="bullet"/>
       <w:lvlText w:val=""/>
@@ -551,7 +758,7 @@
         <w:rFonts w:hint="default"/>
       </w:rPr>
     </w:lvl>
-    <w:lvl w:ilvl="2" w:tentative="0">
+    <w:lvl w:ilvl="2">
       <w:start w:val="1"/>
       <w:numFmt w:val="bullet"/>
       <w:lvlText w:val=""/>
@@ -566,7 +773,7 @@
         <w:rFonts w:hint="default"/>
       </w:rPr>
     </w:lvl>
-    <w:lvl w:ilvl="3" w:tentative="0">
+    <w:lvl w:ilvl="3">
       <w:start w:val="1"/>
       <w:numFmt w:val="bullet"/>
       <w:lvlText w:val=""/>
@@ -581,7 +788,7 @@
         <w:rFonts w:hint="default"/>
       </w:rPr>
     </w:lvl>
-    <w:lvl w:ilvl="4" w:tentative="0">
+    <w:lvl w:ilvl="4">
       <w:start w:val="1"/>
       <w:numFmt w:val="bullet"/>
       <w:lvlText w:val=""/>
@@ -596,7 +803,7 @@
         <w:rFonts w:hint="default"/>
       </w:rPr>
     </w:lvl>
-    <w:lvl w:ilvl="5" w:tentative="0">
+    <w:lvl w:ilvl="5">
       <w:start w:val="1"/>
       <w:numFmt w:val="bullet"/>
       <w:lvlText w:val=""/>
@@ -611,7 +818,7 @@
         <w:rFonts w:hint="default"/>
       </w:rPr>
     </w:lvl>
-    <w:lvl w:ilvl="6" w:tentative="0">
+    <w:lvl w:ilvl="6">
       <w:start w:val="1"/>
       <w:numFmt w:val="bullet"/>
       <w:lvlText w:val=""/>
@@ -626,7 +833,7 @@
         <w:rFonts w:hint="default"/>
       </w:rPr>
     </w:lvl>
-    <w:lvl w:ilvl="7" w:tentative="0">
+    <w:lvl w:ilvl="7">
       <w:start w:val="1"/>
       <w:numFmt w:val="bullet"/>
       <w:lvlText w:val=""/>
@@ -641,7 +848,7 @@
         <w:rFonts w:hint="default"/>
       </w:rPr>
     </w:lvl>
-    <w:lvl w:ilvl="8" w:tentative="0">
+    <w:lvl w:ilvl="8">
       <w:start w:val="1"/>
       <w:numFmt w:val="bullet"/>
       <w:lvlText w:val=""/>
@@ -657,200 +864,337 @@
       </w:rPr>
     </w:lvl>
   </w:abstractNum>
-  <w:num w:numId="1">
+  <w:num w:numId="1" w16cid:durableId="1458329622">
     <w:abstractNumId w:val="0"/>
   </w:num>
 </w:numbering>
 </file>
 
 <file path=word/styles.xml><?xml version="1.0" encoding="utf-8"?>
-<w:styles xmlns:mc="http://schemas.openxmlformats.org/markup-compatibility/2006" xmlns:o="urn:schemas-microsoft-com:office:office" xmlns:r="http://schemas.openxmlformats.org/officeDocument/2006/relationships" xmlns:m="http://schemas.openxmlformats.org/officeDocument/2006/math" xmlns:v="urn:schemas-microsoft-com:vml" xmlns:w="http://schemas.openxmlformats.org/wordprocessingml/2006/main" xmlns:w14="http://schemas.microsoft.com/office/word/2010/wordml" xmlns:w10="urn:schemas-microsoft-com:office:word" xmlns:sl="http://schemas.openxmlformats.org/schemaLibrary/2006/main" xmlns:wpsCustomData="http://www.wps.cn/officeDocument/2013/wpsCustomData" mc:Ignorable="w14">
+<w:styles xmlns:mc="http://schemas.openxmlformats.org/markup-compatibility/2006" xmlns:r="http://schemas.openxmlformats.org/officeDocument/2006/relationships" xmlns:w="http://schemas.openxmlformats.org/wordprocessingml/2006/main" xmlns:w14="http://schemas.microsoft.com/office/word/2010/wordml" xmlns:w15="http://schemas.microsoft.com/office/word/2012/wordml" xmlns:w16cex="http://schemas.microsoft.com/office/word/2018/wordml/cex" xmlns:w16cid="http://schemas.microsoft.com/office/word/2016/wordml/cid" xmlns:w16="http://schemas.microsoft.com/office/word/2018/wordml" xmlns:w16du="http://schemas.microsoft.com/office/word/2023/wordml/word16du" xmlns:w16sdtdh="http://schemas.microsoft.com/office/word/2020/wordml/sdtdatahash" xmlns:w16se="http://schemas.microsoft.com/office/word/2015/wordml/symex" mc:Ignorable="w14 w15 w16se w16cid w16 w16cex w16sdtdh w16du">
   <w:docDefaults>
     <w:rPrDefault>
       <w:rPr>
-        <w:rFonts w:asciiTheme="minorHAnsi" w:hAnsiTheme="minorHAnsi" w:eastAsiaTheme="minorEastAsia" w:cstheme="minorBidi"/>
+        <w:rFonts w:asciiTheme="minorHAnsi" w:eastAsiaTheme="minorEastAsia" w:hAnsiTheme="minorHAnsi" w:cstheme="minorBidi"/>
+        <w:lang w:val="ru-RU" w:eastAsia="ru-RU" w:bidi="ar-SA"/>
       </w:rPr>
     </w:rPrDefault>
     <w:pPrDefault/>
   </w:docDefaults>
-  <w:latentStyles w:count="260" w:defQFormat="0" w:defUnhideWhenUsed="1" w:defSemiHidden="1" w:defUIPriority="99" w:defLockedState="0">
-    <w:lsdException w:qFormat="1" w:unhideWhenUsed="0" w:uiPriority="0" w:semiHidden="0" w:name="Normal"/>
-    <w:lsdException w:qFormat="1" w:unhideWhenUsed="0" w:uiPriority="0" w:semiHidden="0" w:name="heading 1"/>
-    <w:lsdException w:qFormat="1" w:uiPriority="0" w:name="heading 2"/>
-    <w:lsdException w:qFormat="1" w:uiPriority="0" w:name="heading 3"/>
-    <w:lsdException w:qFormat="1" w:uiPriority="0" w:name="heading 4"/>
-    <w:lsdException w:qFormat="1" w:uiPriority="0" w:name="heading 5"/>
-    <w:lsdException w:qFormat="1" w:uiPriority="0" w:name="heading 6"/>
-    <w:lsdException w:qFormat="1" w:uiPriority="0" w:name="heading 7"/>
-    <w:lsdException w:qFormat="1" w:uiPriority="0" w:name="heading 8"/>
-    <w:lsdException w:qFormat="1" w:uiPriority="0" w:name="heading 9"/>
-    <w:lsdException w:unhideWhenUsed="0" w:uiPriority="0" w:semiHidden="0" w:name="index 1"/>
-    <w:lsdException w:unhideWhenUsed="0" w:uiPriority="0" w:semiHidden="0" w:name="index 2"/>
-    <w:lsdException w:unhideWhenUsed="0" w:uiPriority="0" w:semiHidden="0" w:name="index 3"/>
-    <w:lsdException w:unhideWhenUsed="0" w:uiPriority="0" w:semiHidden="0" w:name="index 4"/>
-    <w:lsdException w:unhideWhenUsed="0" w:uiPriority="0" w:semiHidden="0" w:name="index 5"/>
-    <w:lsdException w:unhideWhenUsed="0" w:uiPriority="0" w:semiHidden="0" w:name="index 6"/>
-    <w:lsdException w:unhideWhenUsed="0" w:uiPriority="0" w:semiHidden="0" w:name="index 7"/>
-    <w:lsdException w:unhideWhenUsed="0" w:uiPriority="0" w:semiHidden="0" w:name="index 8"/>
-    <w:lsdException w:unhideWhenUsed="0" w:uiPriority="0" w:semiHidden="0" w:name="index 9"/>
-    <w:lsdException w:unhideWhenUsed="0" w:uiPriority="0" w:semiHidden="0" w:name="toc 1"/>
-    <w:lsdException w:unhideWhenUsed="0" w:uiPriority="0" w:semiHidden="0" w:name="toc 2"/>
-    <w:lsdException w:unhideWhenUsed="0" w:uiPriority="0" w:semiHidden="0" w:name="toc 3"/>
-    <w:lsdException w:unhideWhenUsed="0" w:uiPriority="0" w:semiHidden="0" w:name="toc 4"/>
-    <w:lsdException w:unhideWhenUsed="0" w:uiPriority="0" w:semiHidden="0" w:name="toc 5"/>
-    <w:lsdException w:unhideWhenUsed="0" w:uiPriority="0" w:semiHidden="0" w:name="toc 6"/>
-    <w:lsdException w:unhideWhenUsed="0" w:uiPriority="0" w:semiHidden="0" w:name="toc 7"/>
-    <w:lsdException w:unhideWhenUsed="0" w:uiPriority="0" w:semiHidden="0" w:name="toc 8"/>
-    <w:lsdException w:unhideWhenUsed="0" w:uiPriority="0" w:semiHidden="0" w:name="toc 9"/>
-    <w:lsdException w:unhideWhenUsed="0" w:uiPriority="0" w:semiHidden="0" w:name="Normal Indent"/>
-    <w:lsdException w:unhideWhenUsed="0" w:uiPriority="0" w:semiHidden="0" w:name="footnote text"/>
-    <w:lsdException w:unhideWhenUsed="0" w:uiPriority="0" w:semiHidden="0" w:name="annotation text"/>
-    <w:lsdException w:unhideWhenUsed="0" w:uiPriority="0" w:semiHidden="0" w:name="header"/>
-    <w:lsdException w:unhideWhenUsed="0" w:uiPriority="0" w:semiHidden="0" w:name="footer"/>
-    <w:lsdException w:unhideWhenUsed="0" w:uiPriority="0" w:semiHidden="0" w:name="index heading"/>
-    <w:lsdException w:qFormat="1" w:uiPriority="0" w:name="caption"/>
-    <w:lsdException w:unhideWhenUsed="0" w:uiPriority="0" w:semiHidden="0" w:name="table of figures"/>
-    <w:lsdException w:unhideWhenUsed="0" w:uiPriority="0" w:semiHidden="0" w:name="envelope address"/>
-    <w:lsdException w:unhideWhenUsed="0" w:uiPriority="0" w:semiHidden="0" w:name="envelope return"/>
-    <w:lsdException w:unhideWhenUsed="0" w:uiPriority="0" w:semiHidden="0" w:name="footnote reference"/>
-    <w:lsdException w:unhideWhenUsed="0" w:uiPriority="0" w:semiHidden="0" w:name="annotation reference"/>
-    <w:lsdException w:unhideWhenUsed="0" w:uiPriority="0" w:semiHidden="0" w:name="line number"/>
-    <w:lsdException w:unhideWhenUsed="0" w:uiPriority="0" w:semiHidden="0" w:name="page number"/>
-    <w:lsdException w:unhideWhenUsed="0" w:uiPriority="0" w:semiHidden="0" w:name="endnote reference"/>
-    <w:lsdException w:unhideWhenUsed="0" w:uiPriority="0" w:semiHidden="0" w:name="endnote text"/>
-    <w:lsdException w:unhideWhenUsed="0" w:uiPriority="0" w:semiHidden="0" w:name="table of authorities"/>
-    <w:lsdException w:unhideWhenUsed="0" w:uiPriority="0" w:semiHidden="0" w:name="macro"/>
-    <w:lsdException w:unhideWhenUsed="0" w:uiPriority="0" w:semiHidden="0" w:name="toa heading"/>
-    <w:lsdException w:unhideWhenUsed="0" w:uiPriority="0" w:semiHidden="0" w:name="List"/>
-    <w:lsdException w:unhideWhenUsed="0" w:uiPriority="0" w:semiHidden="0" w:name="List Bullet"/>
-    <w:lsdException w:unhideWhenUsed="0" w:uiPriority="0" w:semiHidden="0" w:name="List Number"/>
-    <w:lsdException w:unhideWhenUsed="0" w:uiPriority="0" w:semiHidden="0" w:name="List 2"/>
-    <w:lsdException w:unhideWhenUsed="0" w:uiPriority="0" w:semiHidden="0" w:name="List 3"/>
-    <w:lsdException w:unhideWhenUsed="0" w:uiPriority="0" w:semiHidden="0" w:name="List 4"/>
-    <w:lsdException w:unhideWhenUsed="0" w:uiPriority="0" w:semiHidden="0" w:name="List 5"/>
-    <w:lsdException w:unhideWhenUsed="0" w:uiPriority="0" w:semiHidden="0" w:name="List Bullet 2"/>
-    <w:lsdException w:unhideWhenUsed="0" w:uiPriority="0" w:semiHidden="0" w:name="List Bullet 3"/>
-    <w:lsdException w:unhideWhenUsed="0" w:uiPriority="0" w:semiHidden="0" w:name="List Bullet 4"/>
-    <w:lsdException w:unhideWhenUsed="0" w:uiPriority="0" w:semiHidden="0" w:name="List Bullet 5"/>
-    <w:lsdException w:unhideWhenUsed="0" w:uiPriority="0" w:semiHidden="0" w:name="List Number 2"/>
-    <w:lsdException w:unhideWhenUsed="0" w:uiPriority="0" w:semiHidden="0" w:name="List Number 3"/>
-    <w:lsdException w:unhideWhenUsed="0" w:uiPriority="0" w:semiHidden="0" w:name="List Number 4"/>
-    <w:lsdException w:unhideWhenUsed="0" w:uiPriority="0" w:semiHidden="0" w:name="List Number 5"/>
-    <w:lsdException w:qFormat="1" w:unhideWhenUsed="0" w:uiPriority="0" w:semiHidden="0" w:name="Title"/>
-    <w:lsdException w:unhideWhenUsed="0" w:uiPriority="0" w:semiHidden="0" w:name="Closing"/>
-    <w:lsdException w:unhideWhenUsed="0" w:uiPriority="0" w:semiHidden="0" w:name="Signature"/>
-    <w:lsdException w:uiPriority="1" w:name="Default Paragraph Font"/>
-    <w:lsdException w:unhideWhenUsed="0" w:uiPriority="0" w:semiHidden="0" w:name="Body Text"/>
-    <w:lsdException w:unhideWhenUsed="0" w:uiPriority="0" w:semiHidden="0" w:name="Body Text Indent"/>
-    <w:lsdException w:unhideWhenUsed="0" w:uiPriority="0" w:semiHidden="0" w:name="List Continue"/>
-    <w:lsdException w:unhideWhenUsed="0" w:uiPriority="0" w:semiHidden="0" w:name="List Continue 2"/>
-    <w:lsdException w:unhideWhenUsed="0" w:uiPriority="0" w:semiHidden="0" w:name="List Continue 3"/>
-    <w:lsdException w:unhideWhenUsed="0" w:uiPriority="0" w:semiHidden="0" w:name="List Continue 4"/>
-    <w:lsdException w:unhideWhenUsed="0" w:uiPriority="0" w:semiHidden="0" w:name="List Continue 5"/>
-    <w:lsdException w:unhideWhenUsed="0" w:uiPriority="0" w:semiHidden="0" w:name="Message Header"/>
-    <w:lsdException w:qFormat="1" w:unhideWhenUsed="0" w:uiPriority="0" w:semiHidden="0" w:name="Subtitle"/>
-    <w:lsdException w:unhideWhenUsed="0" w:uiPriority="0" w:semiHidden="0" w:name="Salutation"/>
-    <w:lsdException w:unhideWhenUsed="0" w:uiPriority="0" w:semiHidden="0" w:name="Date"/>
-    <w:lsdException w:unhideWhenUsed="0" w:uiPriority="0" w:semiHidden="0" w:name="Body Text First Indent"/>
-    <w:lsdException w:unhideWhenUsed="0" w:uiPriority="0" w:semiHidden="0" w:name="Body Text First Indent 2"/>
-    <w:lsdException w:unhideWhenUsed="0" w:uiPriority="0" w:semiHidden="0" w:name="Note Heading"/>
-    <w:lsdException w:unhideWhenUsed="0" w:uiPriority="0" w:semiHidden="0" w:name="Body Text 2"/>
-    <w:lsdException w:unhideWhenUsed="0" w:uiPriority="0" w:semiHidden="0" w:name="Body Text 3"/>
-    <w:lsdException w:unhideWhenUsed="0" w:uiPriority="0" w:semiHidden="0" w:name="Body Text Indent 2"/>
-    <w:lsdException w:unhideWhenUsed="0" w:uiPriority="0" w:semiHidden="0" w:name="Body Text Indent 3"/>
-    <w:lsdException w:unhideWhenUsed="0" w:uiPriority="0" w:semiHidden="0" w:name="Block Text"/>
-    <w:lsdException w:unhideWhenUsed="0" w:uiPriority="0" w:semiHidden="0" w:name="Hyperlink"/>
-    <w:lsdException w:unhideWhenUsed="0" w:uiPriority="0" w:semiHidden="0" w:name="FollowedHyperlink"/>
-    <w:lsdException w:qFormat="1" w:unhideWhenUsed="0" w:uiPriority="0" w:semiHidden="0" w:name="Strong"/>
-    <w:lsdException w:qFormat="1" w:unhideWhenUsed="0" w:uiPriority="0" w:semiHidden="0" w:name="Emphasis"/>
-    <w:lsdException w:unhideWhenUsed="0" w:uiPriority="0" w:semiHidden="0" w:name="Document Map"/>
-    <w:lsdException w:unhideWhenUsed="0" w:uiPriority="0" w:semiHidden="0" w:name="Plain Text"/>
-    <w:lsdException w:unhideWhenUsed="0" w:uiPriority="0" w:semiHidden="0" w:name="E-mail Signature"/>
-    <w:lsdException w:unhideWhenUsed="0" w:uiPriority="0" w:semiHidden="0" w:name="Normal (Web)"/>
-    <w:lsdException w:unhideWhenUsed="0" w:uiPriority="0" w:semiHidden="0" w:name="HTML Acronym"/>
-    <w:lsdException w:unhideWhenUsed="0" w:uiPriority="0" w:semiHidden="0" w:name="HTML Address"/>
-    <w:lsdException w:unhideWhenUsed="0" w:uiPriority="0" w:semiHidden="0" w:name="HTML Cite"/>
-    <w:lsdException w:unhideWhenUsed="0" w:uiPriority="0" w:semiHidden="0" w:name="HTML Code"/>
-    <w:lsdException w:unhideWhenUsed="0" w:uiPriority="0" w:semiHidden="0" w:name="HTML Definition"/>
-    <w:lsdException w:unhideWhenUsed="0" w:uiPriority="0" w:semiHidden="0" w:name="HTML Keyboard"/>
-    <w:lsdException w:unhideWhenUsed="0" w:uiPriority="0" w:semiHidden="0" w:name="HTML Preformatted"/>
-    <w:lsdException w:unhideWhenUsed="0" w:uiPriority="0" w:semiHidden="0" w:name="HTML Sample"/>
-    <w:lsdException w:unhideWhenUsed="0" w:uiPriority="0" w:semiHidden="0" w:name="HTML Typewriter"/>
-    <w:lsdException w:unhideWhenUsed="0" w:uiPriority="0" w:semiHidden="0" w:name="HTML Variable"/>
-    <w:lsdException w:uiPriority="99" w:name="Normal Table"/>
-    <w:lsdException w:unhideWhenUsed="0" w:uiPriority="0" w:semiHidden="0" w:name="annotation subject"/>
-    <w:lsdException w:uiPriority="0" w:name="Table Simple 1"/>
-    <w:lsdException w:uiPriority="0" w:name="Table Simple 2"/>
-    <w:lsdException w:uiPriority="0" w:name="Table Simple 3"/>
-    <w:lsdException w:uiPriority="0" w:name="Table Classic 1"/>
-    <w:lsdException w:uiPriority="0" w:name="Table Classic 2"/>
-    <w:lsdException w:uiPriority="0" w:name="Table Classic 3"/>
-    <w:lsdException w:uiPriority="0" w:name="Table Classic 4"/>
-    <w:lsdException w:uiPriority="0" w:name="Table Colorful 1"/>
-    <w:lsdException w:uiPriority="0" w:name="Table Colorful 2"/>
-    <w:lsdException w:uiPriority="0" w:name="Table Colorful 3"/>
-    <w:lsdException w:uiPriority="0" w:name="Table Columns 1"/>
-    <w:lsdException w:uiPriority="0" w:name="Table Columns 2"/>
-    <w:lsdException w:uiPriority="0" w:name="Table Columns 3"/>
-    <w:lsdException w:uiPriority="0" w:name="Table Columns 4"/>
-    <w:lsdException w:uiPriority="0" w:name="Table Columns 5"/>
-    <w:lsdException w:uiPriority="0" w:name="Table Grid 1"/>
-    <w:lsdException w:uiPriority="0" w:name="Table Grid 2"/>
-    <w:lsdException w:uiPriority="0" w:name="Table Grid 3"/>
-    <w:lsdException w:uiPriority="0" w:name="Table Grid 4"/>
-    <w:lsdException w:uiPriority="0" w:name="Table Grid 5"/>
-    <w:lsdException w:uiPriority="0" w:name="Table Grid 6"/>
-    <w:lsdException w:uiPriority="0" w:name="Table Grid 7"/>
-    <w:lsdException w:uiPriority="0" w:name="Table Grid 8"/>
-    <w:lsdException w:uiPriority="0" w:name="Table List 1"/>
-    <w:lsdException w:uiPriority="0" w:name="Table List 2"/>
-    <w:lsdException w:uiPriority="0" w:name="Table List 3"/>
-    <w:lsdException w:uiPriority="0" w:name="Table List 4"/>
-    <w:lsdException w:uiPriority="0" w:name="Table List 5"/>
-    <w:lsdException w:uiPriority="0" w:name="Table List 6"/>
-    <w:lsdException w:uiPriority="0" w:name="Table List 7"/>
-    <w:lsdException w:uiPriority="0" w:name="Table List 8"/>
-    <w:lsdException w:uiPriority="0" w:name="Table 3D effects 1"/>
-    <w:lsdException w:uiPriority="0" w:name="Table 3D effects 2"/>
-    <w:lsdException w:uiPriority="0" w:name="Table 3D effects 3"/>
-    <w:lsdException w:uiPriority="0" w:name="Table Contemporary"/>
-    <w:lsdException w:uiPriority="0" w:name="Table Elegant"/>
-    <w:lsdException w:uiPriority="0" w:name="Table Professional"/>
-    <w:lsdException w:uiPriority="0" w:name="Table Subtle 1"/>
-    <w:lsdException w:uiPriority="0" w:name="Table Subtle 2"/>
-    <w:lsdException w:uiPriority="0" w:name="Table Web 1"/>
-    <w:lsdException w:uiPriority="0" w:name="Table Web 2"/>
-    <w:lsdException w:uiPriority="0" w:name="Table Web 3"/>
-    <w:lsdException w:unhideWhenUsed="0" w:uiPriority="0" w:semiHidden="0" w:name="Balloon Text"/>
-    <w:lsdException w:unhideWhenUsed="0" w:uiPriority="0" w:semiHidden="0" w:name="Table Grid"/>
-    <w:lsdException w:uiPriority="0" w:name="Table Theme"/>
+  <w:latentStyles w:defLockedState="0" w:defUIPriority="0" w:defSemiHidden="0" w:defUnhideWhenUsed="0" w:defQFormat="0" w:count="376">
+    <w:lsdException w:name="Normal" w:qFormat="1"/>
+    <w:lsdException w:name="heading 1" w:qFormat="1"/>
+    <w:lsdException w:name="heading 2" w:semiHidden="1" w:unhideWhenUsed="1" w:qFormat="1"/>
+    <w:lsdException w:name="heading 3" w:semiHidden="1" w:unhideWhenUsed="1" w:qFormat="1"/>
+    <w:lsdException w:name="heading 4" w:semiHidden="1" w:unhideWhenUsed="1" w:qFormat="1"/>
+    <w:lsdException w:name="heading 5" w:semiHidden="1" w:unhideWhenUsed="1" w:qFormat="1"/>
+    <w:lsdException w:name="heading 6" w:semiHidden="1" w:unhideWhenUsed="1" w:qFormat="1"/>
+    <w:lsdException w:name="heading 7" w:semiHidden="1" w:unhideWhenUsed="1" w:qFormat="1"/>
+    <w:lsdException w:name="heading 8" w:semiHidden="1" w:unhideWhenUsed="1" w:qFormat="1"/>
+    <w:lsdException w:name="heading 9" w:semiHidden="1" w:unhideWhenUsed="1" w:qFormat="1"/>
+    <w:lsdException w:name="caption" w:semiHidden="1" w:unhideWhenUsed="1" w:qFormat="1"/>
+    <w:lsdException w:name="Title" w:qFormat="1"/>
+    <w:lsdException w:name="Default Paragraph Font" w:semiHidden="1" w:uiPriority="1" w:unhideWhenUsed="1"/>
+    <w:lsdException w:name="Subtitle" w:qFormat="1"/>
+    <w:lsdException w:name="Strong" w:qFormat="1"/>
+    <w:lsdException w:name="Emphasis" w:qFormat="1"/>
+    <w:lsdException w:name="HTML Top of Form" w:semiHidden="1" w:uiPriority="99" w:unhideWhenUsed="1"/>
+    <w:lsdException w:name="HTML Bottom of Form" w:semiHidden="1" w:uiPriority="99" w:unhideWhenUsed="1"/>
+    <w:lsdException w:name="Normal Table" w:semiHidden="1" w:uiPriority="99" w:unhideWhenUsed="1"/>
+    <w:lsdException w:name="No List" w:semiHidden="1" w:uiPriority="99" w:unhideWhenUsed="1"/>
+    <w:lsdException w:name="Outline List 1" w:semiHidden="1" w:uiPriority="99" w:unhideWhenUsed="1"/>
+    <w:lsdException w:name="Outline List 2" w:semiHidden="1" w:uiPriority="99" w:unhideWhenUsed="1"/>
+    <w:lsdException w:name="Outline List 3" w:semiHidden="1" w:uiPriority="99" w:unhideWhenUsed="1"/>
+    <w:lsdException w:name="Table Simple 1" w:semiHidden="1" w:unhideWhenUsed="1"/>
+    <w:lsdException w:name="Table Simple 2" w:semiHidden="1" w:unhideWhenUsed="1"/>
+    <w:lsdException w:name="Table Simple 3" w:semiHidden="1" w:unhideWhenUsed="1"/>
+    <w:lsdException w:name="Table Classic 1" w:semiHidden="1" w:unhideWhenUsed="1"/>
+    <w:lsdException w:name="Table Classic 2" w:semiHidden="1" w:unhideWhenUsed="1"/>
+    <w:lsdException w:name="Table Classic 3" w:semiHidden="1" w:unhideWhenUsed="1"/>
+    <w:lsdException w:name="Table Classic 4" w:semiHidden="1" w:unhideWhenUsed="1"/>
+    <w:lsdException w:name="Table Colorful 1" w:semiHidden="1" w:unhideWhenUsed="1"/>
+    <w:lsdException w:name="Table Colorful 2" w:semiHidden="1" w:unhideWhenUsed="1"/>
+    <w:lsdException w:name="Table Colorful 3" w:semiHidden="1" w:unhideWhenUsed="1"/>
+    <w:lsdException w:name="Table Columns 1" w:semiHidden="1" w:unhideWhenUsed="1"/>
+    <w:lsdException w:name="Table Columns 2" w:semiHidden="1" w:unhideWhenUsed="1"/>
+    <w:lsdException w:name="Table Columns 3" w:semiHidden="1" w:unhideWhenUsed="1"/>
+    <w:lsdException w:name="Table Columns 4" w:semiHidden="1" w:unhideWhenUsed="1"/>
+    <w:lsdException w:name="Table Columns 5" w:semiHidden="1" w:unhideWhenUsed="1"/>
+    <w:lsdException w:name="Table Grid 1" w:semiHidden="1" w:unhideWhenUsed="1"/>
+    <w:lsdException w:name="Table Grid 2" w:semiHidden="1" w:unhideWhenUsed="1"/>
+    <w:lsdException w:name="Table Grid 3" w:semiHidden="1" w:unhideWhenUsed="1"/>
+    <w:lsdException w:name="Table Grid 4" w:semiHidden="1" w:unhideWhenUsed="1"/>
+    <w:lsdException w:name="Table Grid 5" w:semiHidden="1" w:unhideWhenUsed="1"/>
+    <w:lsdException w:name="Table Grid 6" w:semiHidden="1" w:unhideWhenUsed="1"/>
+    <w:lsdException w:name="Table Grid 7" w:semiHidden="1" w:unhideWhenUsed="1"/>
+    <w:lsdException w:name="Table Grid 8" w:semiHidden="1" w:unhideWhenUsed="1"/>
+    <w:lsdException w:name="Table List 1" w:semiHidden="1" w:unhideWhenUsed="1"/>
+    <w:lsdException w:name="Table List 2" w:semiHidden="1" w:unhideWhenUsed="1"/>
+    <w:lsdException w:name="Table List 3" w:semiHidden="1" w:unhideWhenUsed="1"/>
+    <w:lsdException w:name="Table List 4" w:semiHidden="1" w:unhideWhenUsed="1"/>
+    <w:lsdException w:name="Table List 5" w:semiHidden="1" w:unhideWhenUsed="1"/>
+    <w:lsdException w:name="Table List 6" w:semiHidden="1" w:unhideWhenUsed="1"/>
+    <w:lsdException w:name="Table List 7" w:semiHidden="1" w:unhideWhenUsed="1"/>
+    <w:lsdException w:name="Table List 8" w:semiHidden="1" w:unhideWhenUsed="1"/>
+    <w:lsdException w:name="Table 3D effects 1" w:semiHidden="1" w:unhideWhenUsed="1"/>
+    <w:lsdException w:name="Table 3D effects 2" w:semiHidden="1" w:unhideWhenUsed="1"/>
+    <w:lsdException w:name="Table 3D effects 3" w:semiHidden="1" w:unhideWhenUsed="1"/>
+    <w:lsdException w:name="Table Contemporary" w:semiHidden="1" w:unhideWhenUsed="1"/>
+    <w:lsdException w:name="Table Elegant" w:semiHidden="1" w:unhideWhenUsed="1"/>
+    <w:lsdException w:name="Table Professional" w:semiHidden="1" w:unhideWhenUsed="1"/>
+    <w:lsdException w:name="Table Subtle 1" w:semiHidden="1" w:unhideWhenUsed="1"/>
+    <w:lsdException w:name="Table Subtle 2" w:semiHidden="1" w:unhideWhenUsed="1"/>
+    <w:lsdException w:name="Table Web 1" w:semiHidden="1" w:unhideWhenUsed="1"/>
+    <w:lsdException w:name="Table Web 2" w:semiHidden="1" w:unhideWhenUsed="1"/>
+    <w:lsdException w:name="Table Web 3" w:semiHidden="1" w:unhideWhenUsed="1"/>
+    <w:lsdException w:name="Table Theme" w:semiHidden="1" w:unhideWhenUsed="1"/>
+    <w:lsdException w:name="Placeholder Text" w:semiHidden="1" w:uiPriority="99" w:unhideWhenUsed="1"/>
+    <w:lsdException w:name="No Spacing" w:semiHidden="1" w:uiPriority="99" w:unhideWhenUsed="1"/>
+    <w:lsdException w:name="Light Shading" w:uiPriority="99"/>
+    <w:lsdException w:name="Light List" w:uiPriority="99"/>
+    <w:lsdException w:name="Light Grid" w:uiPriority="99"/>
+    <w:lsdException w:name="Medium Shading 1" w:uiPriority="99"/>
+    <w:lsdException w:name="Medium Shading 2" w:uiPriority="99"/>
+    <w:lsdException w:name="Medium List 1" w:uiPriority="99"/>
+    <w:lsdException w:name="Medium List 2" w:uiPriority="99"/>
+    <w:lsdException w:name="Medium Grid 1" w:uiPriority="99"/>
+    <w:lsdException w:name="Medium Grid 2" w:uiPriority="99"/>
+    <w:lsdException w:name="Medium Grid 3" w:uiPriority="99"/>
+    <w:lsdException w:name="Dark List" w:uiPriority="99"/>
+    <w:lsdException w:name="Colorful Shading" w:uiPriority="99"/>
+    <w:lsdException w:name="Colorful List" w:uiPriority="99"/>
+    <w:lsdException w:name="Colorful Grid" w:uiPriority="99"/>
+    <w:lsdException w:name="Light Shading Accent 1" w:uiPriority="99"/>
+    <w:lsdException w:name="Light List Accent 1" w:uiPriority="99"/>
+    <w:lsdException w:name="Light Grid Accent 1" w:uiPriority="99"/>
+    <w:lsdException w:name="Medium Shading 1 Accent 1" w:uiPriority="99"/>
+    <w:lsdException w:name="Medium Shading 2 Accent 1" w:uiPriority="99"/>
+    <w:lsdException w:name="Medium List 1 Accent 1" w:uiPriority="99"/>
+    <w:lsdException w:name="Revision" w:semiHidden="1" w:uiPriority="99" w:unhideWhenUsed="1"/>
+    <w:lsdException w:name="List Paragraph" w:semiHidden="1" w:uiPriority="99" w:unhideWhenUsed="1"/>
+    <w:lsdException w:name="Quote" w:semiHidden="1" w:uiPriority="99" w:unhideWhenUsed="1"/>
+    <w:lsdException w:name="Intense Quote" w:semiHidden="1" w:uiPriority="99" w:unhideWhenUsed="1"/>
+    <w:lsdException w:name="Medium List 2 Accent 1" w:uiPriority="99"/>
+    <w:lsdException w:name="Medium Grid 1 Accent 1" w:uiPriority="99"/>
+    <w:lsdException w:name="Medium Grid 2 Accent 1" w:uiPriority="99"/>
+    <w:lsdException w:name="Medium Grid 3 Accent 1" w:uiPriority="99"/>
+    <w:lsdException w:name="Dark List Accent 1" w:uiPriority="99"/>
+    <w:lsdException w:name="Colorful Shading Accent 1" w:uiPriority="99"/>
+    <w:lsdException w:name="Colorful List Accent 1" w:uiPriority="99"/>
+    <w:lsdException w:name="Colorful Grid Accent 1" w:uiPriority="99"/>
+    <w:lsdException w:name="Light Shading Accent 2" w:uiPriority="99"/>
+    <w:lsdException w:name="Light List Accent 2" w:uiPriority="99"/>
+    <w:lsdException w:name="Light Grid Accent 2" w:uiPriority="99"/>
+    <w:lsdException w:name="Medium Shading 1 Accent 2" w:uiPriority="99"/>
+    <w:lsdException w:name="Medium Shading 2 Accent 2" w:uiPriority="99"/>
+    <w:lsdException w:name="Medium List 1 Accent 2" w:uiPriority="99"/>
+    <w:lsdException w:name="Medium List 2 Accent 2" w:uiPriority="99"/>
+    <w:lsdException w:name="Medium Grid 1 Accent 2" w:uiPriority="99"/>
+    <w:lsdException w:name="Medium Grid 2 Accent 2" w:uiPriority="99"/>
+    <w:lsdException w:name="Medium Grid 3 Accent 2" w:uiPriority="99"/>
+    <w:lsdException w:name="Dark List Accent 2" w:uiPriority="99"/>
+    <w:lsdException w:name="Colorful Shading Accent 2" w:uiPriority="99"/>
+    <w:lsdException w:name="Colorful List Accent 2" w:uiPriority="99"/>
+    <w:lsdException w:name="Colorful Grid Accent 2" w:uiPriority="99"/>
+    <w:lsdException w:name="Light Shading Accent 3" w:uiPriority="99"/>
+    <w:lsdException w:name="Light List Accent 3" w:uiPriority="99"/>
+    <w:lsdException w:name="Light Grid Accent 3" w:uiPriority="99"/>
+    <w:lsdException w:name="Medium Shading 1 Accent 3" w:uiPriority="99"/>
+    <w:lsdException w:name="Medium Shading 2 Accent 3" w:uiPriority="99"/>
+    <w:lsdException w:name="Medium List 1 Accent 3" w:uiPriority="99"/>
+    <w:lsdException w:name="Medium List 2 Accent 3" w:uiPriority="99"/>
+    <w:lsdException w:name="Medium Grid 1 Accent 3" w:uiPriority="99"/>
+    <w:lsdException w:name="Medium Grid 2 Accent 3" w:uiPriority="99"/>
+    <w:lsdException w:name="Medium Grid 3 Accent 3" w:uiPriority="99"/>
+    <w:lsdException w:name="Dark List Accent 3" w:uiPriority="99"/>
+    <w:lsdException w:name="Colorful Shading Accent 3" w:uiPriority="99"/>
+    <w:lsdException w:name="Colorful List Accent 3" w:uiPriority="99"/>
+    <w:lsdException w:name="Colorful Grid Accent 3" w:uiPriority="99"/>
+    <w:lsdException w:name="Light Shading Accent 4" w:uiPriority="99"/>
+    <w:lsdException w:name="Light List Accent 4" w:uiPriority="99"/>
+    <w:lsdException w:name="Light Grid Accent 4" w:uiPriority="99"/>
+    <w:lsdException w:name="Medium Shading 1 Accent 4" w:uiPriority="99"/>
+    <w:lsdException w:name="Medium Shading 2 Accent 4" w:uiPriority="99"/>
+    <w:lsdException w:name="Medium List 1 Accent 4" w:uiPriority="99"/>
+    <w:lsdException w:name="Medium List 2 Accent 4" w:uiPriority="99"/>
+    <w:lsdException w:name="Medium Grid 1 Accent 4" w:uiPriority="99"/>
+    <w:lsdException w:name="Medium Grid 2 Accent 4" w:uiPriority="99"/>
+    <w:lsdException w:name="Medium Grid 3 Accent 4" w:uiPriority="99"/>
+    <w:lsdException w:name="Dark List Accent 4" w:uiPriority="99"/>
+    <w:lsdException w:name="Colorful Shading Accent 4" w:uiPriority="99"/>
+    <w:lsdException w:name="Colorful List Accent 4" w:uiPriority="99"/>
+    <w:lsdException w:name="Colorful Grid Accent 4" w:uiPriority="99"/>
+    <w:lsdException w:name="Light Shading Accent 5" w:uiPriority="99"/>
+    <w:lsdException w:name="Light List Accent 5" w:uiPriority="99"/>
+    <w:lsdException w:name="Light Grid Accent 5" w:uiPriority="99"/>
+    <w:lsdException w:name="Medium Shading 1 Accent 5" w:uiPriority="99"/>
+    <w:lsdException w:name="Medium Shading 2 Accent 5" w:uiPriority="99"/>
+    <w:lsdException w:name="Medium List 1 Accent 5" w:uiPriority="99"/>
+    <w:lsdException w:name="Medium List 2 Accent 5" w:uiPriority="99"/>
+    <w:lsdException w:name="Medium Grid 1 Accent 5" w:uiPriority="99"/>
+    <w:lsdException w:name="Medium Grid 2 Accent 5" w:uiPriority="99"/>
+    <w:lsdException w:name="Medium Grid 3 Accent 5" w:uiPriority="99"/>
+    <w:lsdException w:name="Dark List Accent 5" w:uiPriority="99"/>
+    <w:lsdException w:name="Colorful Shading Accent 5" w:uiPriority="99"/>
+    <w:lsdException w:name="Colorful List Accent 5" w:uiPriority="99"/>
+    <w:lsdException w:name="Colorful Grid Accent 5" w:uiPriority="99"/>
+    <w:lsdException w:name="Light Shading Accent 6" w:uiPriority="99"/>
+    <w:lsdException w:name="Light List Accent 6" w:uiPriority="99"/>
+    <w:lsdException w:name="Light Grid Accent 6" w:uiPriority="99"/>
+    <w:lsdException w:name="Medium Shading 1 Accent 6" w:uiPriority="99"/>
+    <w:lsdException w:name="Medium Shading 2 Accent 6" w:uiPriority="99"/>
+    <w:lsdException w:name="Medium List 1 Accent 6" w:uiPriority="99"/>
+    <w:lsdException w:name="Medium List 2 Accent 6" w:uiPriority="99"/>
+    <w:lsdException w:name="Medium Grid 1 Accent 6" w:uiPriority="99"/>
+    <w:lsdException w:name="Medium Grid 2 Accent 6" w:uiPriority="99"/>
+    <w:lsdException w:name="Medium Grid 3 Accent 6" w:uiPriority="99"/>
+    <w:lsdException w:name="Dark List Accent 6" w:uiPriority="99"/>
+    <w:lsdException w:name="Colorful Shading Accent 6" w:uiPriority="99"/>
+    <w:lsdException w:name="Colorful List Accent 6" w:uiPriority="99"/>
+    <w:lsdException w:name="Colorful Grid Accent 6" w:uiPriority="99"/>
+    <w:lsdException w:name="Subtle Emphasis" w:uiPriority="19" w:qFormat="1"/>
+    <w:lsdException w:name="Intense Emphasis" w:uiPriority="21" w:qFormat="1"/>
+    <w:lsdException w:name="Subtle Reference" w:uiPriority="31" w:qFormat="1"/>
+    <w:lsdException w:name="Intense Reference" w:uiPriority="32" w:qFormat="1"/>
+    <w:lsdException w:name="Book Title" w:uiPriority="33" w:qFormat="1"/>
+    <w:lsdException w:name="Bibliography" w:semiHidden="1" w:uiPriority="37" w:unhideWhenUsed="1"/>
+    <w:lsdException w:name="TOC Heading" w:semiHidden="1" w:uiPriority="39" w:unhideWhenUsed="1" w:qFormat="1"/>
+    <w:lsdException w:name="Plain Table 1" w:uiPriority="41"/>
+    <w:lsdException w:name="Plain Table 2" w:uiPriority="42"/>
+    <w:lsdException w:name="Plain Table 3" w:uiPriority="43"/>
+    <w:lsdException w:name="Plain Table 4" w:uiPriority="44"/>
+    <w:lsdException w:name="Plain Table 5" w:uiPriority="45"/>
+    <w:lsdException w:name="Grid Table Light" w:uiPriority="40"/>
+    <w:lsdException w:name="Grid Table 1 Light" w:uiPriority="46"/>
+    <w:lsdException w:name="Grid Table 2" w:uiPriority="47"/>
+    <w:lsdException w:name="Grid Table 3" w:uiPriority="48"/>
+    <w:lsdException w:name="Grid Table 4" w:uiPriority="49"/>
+    <w:lsdException w:name="Grid Table 5 Dark" w:uiPriority="50"/>
+    <w:lsdException w:name="Grid Table 6 Colorful" w:uiPriority="51"/>
+    <w:lsdException w:name="Grid Table 7 Colorful" w:uiPriority="52"/>
+    <w:lsdException w:name="Grid Table 1 Light Accent 1" w:uiPriority="46"/>
+    <w:lsdException w:name="Grid Table 2 Accent 1" w:uiPriority="47"/>
+    <w:lsdException w:name="Grid Table 3 Accent 1" w:uiPriority="48"/>
+    <w:lsdException w:name="Grid Table 4 Accent 1" w:uiPriority="49"/>
+    <w:lsdException w:name="Grid Table 5 Dark Accent 1" w:uiPriority="50"/>
+    <w:lsdException w:name="Grid Table 6 Colorful Accent 1" w:uiPriority="51"/>
+    <w:lsdException w:name="Grid Table 7 Colorful Accent 1" w:uiPriority="52"/>
+    <w:lsdException w:name="Grid Table 1 Light Accent 2" w:uiPriority="46"/>
+    <w:lsdException w:name="Grid Table 2 Accent 2" w:uiPriority="47"/>
+    <w:lsdException w:name="Grid Table 3 Accent 2" w:uiPriority="48"/>
+    <w:lsdException w:name="Grid Table 4 Accent 2" w:uiPriority="49"/>
+    <w:lsdException w:name="Grid Table 5 Dark Accent 2" w:uiPriority="50"/>
+    <w:lsdException w:name="Grid Table 6 Colorful Accent 2" w:uiPriority="51"/>
+    <w:lsdException w:name="Grid Table 7 Colorful Accent 2" w:uiPriority="52"/>
+    <w:lsdException w:name="Grid Table 1 Light Accent 3" w:uiPriority="46"/>
+    <w:lsdException w:name="Grid Table 2 Accent 3" w:uiPriority="47"/>
+    <w:lsdException w:name="Grid Table 3 Accent 3" w:uiPriority="48"/>
+    <w:lsdException w:name="Grid Table 4 Accent 3" w:uiPriority="49"/>
+    <w:lsdException w:name="Grid Table 5 Dark Accent 3" w:uiPriority="50"/>
+    <w:lsdException w:name="Grid Table 6 Colorful Accent 3" w:uiPriority="51"/>
+    <w:lsdException w:name="Grid Table 7 Colorful Accent 3" w:uiPriority="52"/>
+    <w:lsdException w:name="Grid Table 1 Light Accent 4" w:uiPriority="46"/>
+    <w:lsdException w:name="Grid Table 2 Accent 4" w:uiPriority="47"/>
+    <w:lsdException w:name="Grid Table 3 Accent 4" w:uiPriority="48"/>
+    <w:lsdException w:name="Grid Table 4 Accent 4" w:uiPriority="49"/>
+    <w:lsdException w:name="Grid Table 5 Dark Accent 4" w:uiPriority="50"/>
+    <w:lsdException w:name="Grid Table 6 Colorful Accent 4" w:uiPriority="51"/>
+    <w:lsdException w:name="Grid Table 7 Colorful Accent 4" w:uiPriority="52"/>
+    <w:lsdException w:name="Grid Table 1 Light Accent 5" w:uiPriority="46"/>
+    <w:lsdException w:name="Grid Table 2 Accent 5" w:uiPriority="47"/>
+    <w:lsdException w:name="Grid Table 3 Accent 5" w:uiPriority="48"/>
+    <w:lsdException w:name="Grid Table 4 Accent 5" w:uiPriority="49"/>
+    <w:lsdException w:name="Grid Table 5 Dark Accent 5" w:uiPriority="50"/>
+    <w:lsdException w:name="Grid Table 6 Colorful Accent 5" w:uiPriority="51"/>
+    <w:lsdException w:name="Grid Table 7 Colorful Accent 5" w:uiPriority="52"/>
+    <w:lsdException w:name="Grid Table 1 Light Accent 6" w:uiPriority="46"/>
+    <w:lsdException w:name="Grid Table 2 Accent 6" w:uiPriority="47"/>
+    <w:lsdException w:name="Grid Table 3 Accent 6" w:uiPriority="48"/>
+    <w:lsdException w:name="Grid Table 4 Accent 6" w:uiPriority="49"/>
+    <w:lsdException w:name="Grid Table 5 Dark Accent 6" w:uiPriority="50"/>
+    <w:lsdException w:name="Grid Table 6 Colorful Accent 6" w:uiPriority="51"/>
+    <w:lsdException w:name="Grid Table 7 Colorful Accent 6" w:uiPriority="52"/>
+    <w:lsdException w:name="List Table 1 Light" w:uiPriority="46"/>
+    <w:lsdException w:name="List Table 2" w:uiPriority="47"/>
+    <w:lsdException w:name="List Table 3" w:uiPriority="48"/>
+    <w:lsdException w:name="List Table 4" w:uiPriority="49"/>
+    <w:lsdException w:name="List Table 5 Dark" w:uiPriority="50"/>
+    <w:lsdException w:name="List Table 6 Colorful" w:uiPriority="51"/>
+    <w:lsdException w:name="List Table 7 Colorful" w:uiPriority="52"/>
+    <w:lsdException w:name="List Table 1 Light Accent 1" w:uiPriority="46"/>
+    <w:lsdException w:name="List Table 2 Accent 1" w:uiPriority="47"/>
+    <w:lsdException w:name="List Table 3 Accent 1" w:uiPriority="48"/>
+    <w:lsdException w:name="List Table 4 Accent 1" w:uiPriority="49"/>
+    <w:lsdException w:name="List Table 5 Dark Accent 1" w:uiPriority="50"/>
+    <w:lsdException w:name="List Table 6 Colorful Accent 1" w:uiPriority="51"/>
+    <w:lsdException w:name="List Table 7 Colorful Accent 1" w:uiPriority="52"/>
+    <w:lsdException w:name="List Table 1 Light Accent 2" w:uiPriority="46"/>
+    <w:lsdException w:name="List Table 2 Accent 2" w:uiPriority="47"/>
+    <w:lsdException w:name="List Table 3 Accent 2" w:uiPriority="48"/>
+    <w:lsdException w:name="List Table 4 Accent 2" w:uiPriority="49"/>
+    <w:lsdException w:name="List Table 5 Dark Accent 2" w:uiPriority="50"/>
+    <w:lsdException w:name="List Table 6 Colorful Accent 2" w:uiPriority="51"/>
+    <w:lsdException w:name="List Table 7 Colorful Accent 2" w:uiPriority="52"/>
+    <w:lsdException w:name="List Table 1 Light Accent 3" w:uiPriority="46"/>
+    <w:lsdException w:name="List Table 2 Accent 3" w:uiPriority="47"/>
+    <w:lsdException w:name="List Table 3 Accent 3" w:uiPriority="48"/>
+    <w:lsdException w:name="List Table 4 Accent 3" w:uiPriority="49"/>
+    <w:lsdException w:name="List Table 5 Dark Accent 3" w:uiPriority="50"/>
+    <w:lsdException w:name="List Table 6 Colorful Accent 3" w:uiPriority="51"/>
+    <w:lsdException w:name="List Table 7 Colorful Accent 3" w:uiPriority="52"/>
+    <w:lsdException w:name="List Table 1 Light Accent 4" w:uiPriority="46"/>
+    <w:lsdException w:name="List Table 2 Accent 4" w:uiPriority="47"/>
+    <w:lsdException w:name="List Table 3 Accent 4" w:uiPriority="48"/>
+    <w:lsdException w:name="List Table 4 Accent 4" w:uiPriority="49"/>
+    <w:lsdException w:name="List Table 5 Dark Accent 4" w:uiPriority="50"/>
+    <w:lsdException w:name="List Table 6 Colorful Accent 4" w:uiPriority="51"/>
+    <w:lsdException w:name="List Table 7 Colorful Accent 4" w:uiPriority="52"/>
+    <w:lsdException w:name="List Table 1 Light Accent 5" w:uiPriority="46"/>
+    <w:lsdException w:name="List Table 2 Accent 5" w:uiPriority="47"/>
+    <w:lsdException w:name="List Table 3 Accent 5" w:uiPriority="48"/>
+    <w:lsdException w:name="List Table 4 Accent 5" w:uiPriority="49"/>
+    <w:lsdException w:name="List Table 5 Dark Accent 5" w:uiPriority="50"/>
+    <w:lsdException w:name="List Table 6 Colorful Accent 5" w:uiPriority="51"/>
+    <w:lsdException w:name="List Table 7 Colorful Accent 5" w:uiPriority="52"/>
+    <w:lsdException w:name="List Table 1 Light Accent 6" w:uiPriority="46"/>
+    <w:lsdException w:name="List Table 2 Accent 6" w:uiPriority="47"/>
+    <w:lsdException w:name="List Table 3 Accent 6" w:uiPriority="48"/>
+    <w:lsdException w:name="List Table 4 Accent 6" w:uiPriority="49"/>
+    <w:lsdException w:name="List Table 5 Dark Accent 6" w:uiPriority="50"/>
+    <w:lsdException w:name="List Table 6 Colorful Accent 6" w:uiPriority="51"/>
+    <w:lsdException w:name="List Table 7 Colorful Accent 6" w:uiPriority="52"/>
+    <w:lsdException w:name="Mention" w:semiHidden="1" w:uiPriority="99" w:unhideWhenUsed="1"/>
+    <w:lsdException w:name="Smart Hyperlink" w:semiHidden="1" w:uiPriority="99" w:unhideWhenUsed="1"/>
+    <w:lsdException w:name="Hashtag" w:semiHidden="1" w:uiPriority="99" w:unhideWhenUsed="1"/>
+    <w:lsdException w:name="Unresolved Mention" w:semiHidden="1" w:uiPriority="99" w:unhideWhenUsed="1"/>
+    <w:lsdException w:name="Smart Link" w:semiHidden="1" w:uiPriority="99" w:unhideWhenUsed="1"/>
   </w:latentStyles>
-  <w:style w:type="paragraph" w:default="1" w:styleId="1">
+  <w:style w:type="paragraph" w:default="1" w:styleId="a">
     <w:name w:val="Normal"/>
     <w:qFormat/>
-    <w:uiPriority w:val="0"/>
     <w:pPr>
       <w:spacing w:after="200" w:line="276" w:lineRule="auto"/>
     </w:pPr>
     <w:rPr>
-      <w:rFonts w:asciiTheme="minorHAnsi" w:hAnsiTheme="minorHAnsi" w:eastAsiaTheme="minorHAnsi" w:cstheme="minorBidi"/>
+      <w:rFonts w:eastAsiaTheme="minorHAnsi"/>
       <w:sz w:val="22"/>
       <w:szCs w:val="22"/>
-      <w:lang w:val="ru-RU" w:eastAsia="en-US" w:bidi="ar-SA"/>
+      <w:lang w:eastAsia="en-US"/>
     </w:rPr>
   </w:style>
-  <w:style w:type="character" w:default="1" w:styleId="2">
+  <w:style w:type="character" w:default="1" w:styleId="a0">
     <w:name w:val="Default Paragraph Font"/>
+    <w:uiPriority w:val="1"/>
     <w:semiHidden/>
     <w:unhideWhenUsed/>
-    <w:uiPriority w:val="1"/>
   </w:style>
-  <w:style w:type="table" w:default="1" w:styleId="3">
+  <w:style w:type="table" w:default="1" w:styleId="a1">
     <w:name w:val="Normal Table"/>
+    <w:uiPriority w:val="99"/>
     <w:semiHidden/>
     <w:unhideWhenUsed/>
-    <w:uiPriority w:val="99"/>
     <w:tblPr>
+      <w:tblInd w:w="0" w:type="dxa"/>
       <w:tblCellMar>
         <w:top w:w="0" w:type="dxa"/>
         <w:left w:w="108" w:type="dxa"/>
@@ -858,6 +1202,12 @@
         <w:right w:w="108" w:type="dxa"/>
       </w:tblCellMar>
     </w:tblPr>
+  </w:style>
+  <w:style w:type="numbering" w:default="1" w:styleId="a2">
+    <w:name w:val="No List"/>
+    <w:uiPriority w:val="99"/>
+    <w:semiHidden/>
+    <w:unhideWhenUsed/>
   </w:style>
 </w:styles>
 </file>
@@ -1114,5 +1464,6 @@
     </a:fmtScheme>
   </a:themeElements>
   <a:objectDefaults/>
+  <a:extraClrSchemeLst/>
 </a:theme>
 </file>
</xml_diff>